<commit_message>
Project screenshots taken. Check code
</commit_message>
<xml_diff>
--- a/Lab7/Lab07b-RoutePlanningApp.docx
+++ b/Lab7/Lab07b-RoutePlanningApp.docx
@@ -21498,8 +21498,1481 @@
         <w:t>}</w:t>
       </w:r>
     </w:p>
+    <w:p>
+      <w:pPr>
+        <w:spacing w:after="0" w:line="240" w:lineRule="auto"/>
+        <w:ind w:right="360"/>
+        <w:rPr>
+          <w:rFonts w:ascii="Consolas" w:hAnsi="Consolas" w:cs="Times New Roman"/>
+          <w:color w:val="000000"/>
+          <w:sz w:val="19"/>
+          <w:szCs w:val="19"/>
+          <w:lang w:bidi="ar-SA"/>
+        </w:rPr>
+      </w:pPr>
+    </w:p>
+    <w:p>
+      <w:pPr>
+        <w:spacing w:after="0" w:line="240" w:lineRule="auto"/>
+        <w:ind w:right="360"/>
+        <w:rPr>
+          <w:rFonts w:ascii="Consolas" w:hAnsi="Consolas" w:cs="Times New Roman"/>
+          <w:color w:val="000000"/>
+          <w:sz w:val="19"/>
+          <w:szCs w:val="19"/>
+          <w:lang w:bidi="ar-SA"/>
+        </w:rPr>
+      </w:pPr>
+    </w:p>
+    <w:p>
+      <w:pPr>
+        <w:spacing w:after="0" w:line="240" w:lineRule="auto"/>
+        <w:ind w:right="360"/>
+        <w:rPr>
+          <w:rFonts w:ascii="Consolas" w:hAnsi="Consolas" w:cs="Times New Roman"/>
+          <w:color w:val="000000"/>
+          <w:sz w:val="19"/>
+          <w:szCs w:val="19"/>
+          <w:lang w:bidi="ar-SA"/>
+        </w:rPr>
+      </w:pPr>
+    </w:p>
+    <w:p>
+      <w:pPr>
+        <w:spacing w:after="0" w:line="240" w:lineRule="auto"/>
+        <w:ind w:right="360"/>
+        <w:rPr>
+          <w:rFonts w:ascii="Consolas" w:hAnsi="Consolas" w:cs="Times New Roman"/>
+          <w:color w:val="000000"/>
+          <w:sz w:val="19"/>
+          <w:szCs w:val="19"/>
+          <w:lang w:bidi="ar-SA"/>
+        </w:rPr>
+      </w:pPr>
+    </w:p>
+    <w:p>
+      <w:pPr>
+        <w:spacing w:after="0" w:line="240" w:lineRule="auto"/>
+        <w:ind w:right="360"/>
+        <w:rPr>
+          <w:rFonts w:ascii="Consolas" w:hAnsi="Consolas" w:cs="Times New Roman"/>
+          <w:color w:val="000000"/>
+          <w:sz w:val="19"/>
+          <w:szCs w:val="19"/>
+          <w:lang w:bidi="ar-SA"/>
+        </w:rPr>
+      </w:pPr>
+    </w:p>
+    <w:p>
+      <w:pPr>
+        <w:spacing w:after="0" w:line="240" w:lineRule="auto"/>
+        <w:ind w:right="360"/>
+        <w:rPr>
+          <w:rFonts w:ascii="Consolas" w:hAnsi="Consolas" w:cs="Times New Roman"/>
+          <w:color w:val="000000"/>
+          <w:sz w:val="19"/>
+          <w:szCs w:val="19"/>
+          <w:lang w:bidi="ar-SA"/>
+        </w:rPr>
+      </w:pPr>
+    </w:p>
+    <w:p>
+      <w:pPr>
+        <w:spacing w:after="0" w:line="240" w:lineRule="auto"/>
+        <w:ind w:right="360"/>
+        <w:jc w:val="center"/>
+        <w:rPr>
+          <w:rFonts w:ascii="Consolas" w:hAnsi="Consolas" w:cs="Times New Roman"/>
+          <w:b/>
+          <w:bCs/>
+          <w:color w:val="000000"/>
+          <w:sz w:val="40"/>
+          <w:szCs w:val="40"/>
+          <w:u w:val="single"/>
+          <w:lang w:bidi="ar-SA"/>
+        </w:rPr>
+      </w:pPr>
+      <w:r>
+        <w:rPr>
+          <w:rFonts w:ascii="Consolas" w:hAnsi="Consolas" w:cs="Times New Roman"/>
+          <w:b/>
+          <w:bCs/>
+          <w:color w:val="000000"/>
+          <w:sz w:val="40"/>
+          <w:szCs w:val="40"/>
+          <w:u w:val="single"/>
+          <w:lang w:bidi="ar-SA"/>
+        </w:rPr>
+        <w:lastRenderedPageBreak/>
+        <w:t>Our Solution:</w:t>
+      </w:r>
+    </w:p>
+    <w:p>
+      <w:pPr>
+        <w:spacing w:after="0" w:line="240" w:lineRule="auto"/>
+        <w:ind w:right="360"/>
+        <w:rPr>
+          <w:rFonts w:ascii="Consolas" w:hAnsi="Consolas" w:cs="Times New Roman"/>
+          <w:color w:val="000000"/>
+          <w:sz w:val="19"/>
+          <w:szCs w:val="19"/>
+          <w:lang w:bidi="ar-SA"/>
+        </w:rPr>
+      </w:pPr>
+    </w:p>
+    <w:p>
+      <w:pPr>
+        <w:spacing w:after="0" w:line="240" w:lineRule="auto"/>
+        <w:ind w:right="360"/>
+        <w:rPr>
+          <w:rFonts w:ascii="Consolas" w:hAnsi="Consolas" w:cs="Times New Roman"/>
+          <w:b/>
+          <w:bCs/>
+          <w:color w:val="000000"/>
+          <w:sz w:val="28"/>
+          <w:szCs w:val="28"/>
+          <w:u w:val="single"/>
+          <w:lang w:bidi="ar-SA"/>
+        </w:rPr>
+      </w:pPr>
+      <w:r>
+        <w:rPr>
+          <w:rFonts w:ascii="Consolas" w:hAnsi="Consolas" w:cs="Times New Roman"/>
+          <w:b/>
+          <w:bCs/>
+          <w:color w:val="000000"/>
+          <w:sz w:val="28"/>
+          <w:szCs w:val="28"/>
+          <w:u w:val="single"/>
+          <w:lang w:bidi="ar-SA"/>
+        </w:rPr>
+        <w:t>Code:</w:t>
+      </w:r>
+    </w:p>
+    <w:p>
+      <w:pPr>
+        <w:spacing w:after="0" w:line="240" w:lineRule="auto"/>
+        <w:ind w:right="360"/>
+        <w:rPr>
+          <w:rFonts w:ascii="Consolas" w:hAnsi="Consolas" w:cs="Times New Roman"/>
+          <w:b/>
+          <w:bCs/>
+          <w:color w:val="000000"/>
+          <w:sz w:val="28"/>
+          <w:szCs w:val="28"/>
+          <w:u w:val="single"/>
+          <w:lang w:bidi="ar-SA"/>
+        </w:rPr>
+      </w:pPr>
+    </w:p>
+    <w:p>
+      <w:pPr>
+        <w:spacing w:after="0" w:line="240" w:lineRule="auto"/>
+        <w:ind w:right="360"/>
+        <w:rPr>
+          <w:rFonts w:ascii="Consolas" w:hAnsi="Consolas" w:cs="Times New Roman"/>
+          <w:b/>
+          <w:bCs/>
+          <w:color w:val="000000"/>
+          <w:sz w:val="28"/>
+          <w:szCs w:val="28"/>
+          <w:u w:val="single"/>
+          <w:lang w:bidi="ar-SA"/>
+        </w:rPr>
+      </w:pPr>
+    </w:p>
+    <w:p>
+      <w:pPr>
+        <w:spacing w:after="0" w:line="240" w:lineRule="auto"/>
+        <w:ind w:right="360"/>
+        <w:rPr>
+          <w:rFonts w:ascii="Consolas" w:hAnsi="Consolas" w:cs="Times New Roman"/>
+          <w:b/>
+          <w:bCs/>
+          <w:color w:val="000000"/>
+          <w:sz w:val="28"/>
+          <w:szCs w:val="28"/>
+          <w:u w:val="single"/>
+          <w:lang w:bidi="ar-SA"/>
+        </w:rPr>
+      </w:pPr>
+    </w:p>
+    <w:p>
+      <w:pPr>
+        <w:spacing w:after="0" w:line="240" w:lineRule="auto"/>
+        <w:ind w:right="360"/>
+        <w:rPr>
+          <w:rFonts w:ascii="Consolas" w:hAnsi="Consolas" w:cs="Times New Roman"/>
+          <w:b/>
+          <w:bCs/>
+          <w:color w:val="000000"/>
+          <w:sz w:val="28"/>
+          <w:szCs w:val="28"/>
+          <w:u w:val="single"/>
+          <w:lang w:bidi="ar-SA"/>
+        </w:rPr>
+      </w:pPr>
+      <w:r>
+        <w:rPr>
+          <w:rFonts w:ascii="Consolas" w:hAnsi="Consolas" w:cs="Times New Roman"/>
+          <w:b/>
+          <w:bCs/>
+          <w:color w:val="000000"/>
+          <w:sz w:val="28"/>
+          <w:szCs w:val="28"/>
+          <w:u w:val="single"/>
+          <w:lang w:bidi="ar-SA"/>
+        </w:rPr>
+        <w:t>Screenshots:</w:t>
+      </w:r>
+    </w:p>
+    <w:p>
+      <w:pPr>
+        <w:spacing w:after="0" w:line="240" w:lineRule="auto"/>
+        <w:ind w:right="360"/>
+        <w:rPr>
+          <w:rFonts w:ascii="Consolas" w:hAnsi="Consolas" w:cs="Times New Roman"/>
+          <w:color w:val="000000"/>
+          <w:sz w:val="19"/>
+          <w:szCs w:val="19"/>
+          <w:lang w:bidi="ar-SA"/>
+        </w:rPr>
+      </w:pPr>
+    </w:p>
+    <w:p>
+      <w:pPr>
+        <w:spacing w:after="0" w:line="240" w:lineRule="auto"/>
+        <w:ind w:right="360"/>
+        <w:rPr>
+          <w:rFonts w:ascii="Consolas" w:hAnsi="Consolas" w:cs="Times New Roman"/>
+          <w:color w:val="000000"/>
+          <w:sz w:val="19"/>
+          <w:szCs w:val="19"/>
+          <w:lang w:bidi="ar-SA"/>
+        </w:rPr>
+      </w:pPr>
+      <w:r>
+        <w:rPr>
+          <w:rFonts w:ascii="Consolas" w:hAnsi="Consolas" w:cs="Times New Roman"/>
+          <w:color w:val="000000"/>
+          <w:sz w:val="19"/>
+          <w:szCs w:val="19"/>
+          <w:lang w:bidi="ar-SA"/>
+        </w:rPr>
+        <w:t>map1.txt:</w:t>
+      </w:r>
+    </w:p>
+    <w:p>
+      <w:pPr>
+        <w:spacing w:after="0" w:line="240" w:lineRule="auto"/>
+        <w:ind w:right="360"/>
+        <w:rPr>
+          <w:rFonts w:ascii="Consolas" w:hAnsi="Consolas" w:cs="Times New Roman"/>
+          <w:color w:val="000000"/>
+          <w:sz w:val="19"/>
+          <w:szCs w:val="19"/>
+          <w:lang w:bidi="ar-SA"/>
+        </w:rPr>
+      </w:pPr>
+      <w:r>
+        <w:rPr>
+          <w:noProof/>
+        </w:rPr>
+        <w:drawing>
+          <wp:inline distT="0" distB="0" distL="0" distR="0" wp14:anchorId="05E656CA" wp14:editId="709C48C4">
+            <wp:extent cx="2076450" cy="2295525"/>
+            <wp:effectExtent l="0" t="0" r="0" b="9525"/>
+            <wp:docPr id="3" name="Picture 3"/>
+            <wp:cNvGraphicFramePr>
+              <a:graphicFrameLocks xmlns:a="http://schemas.openxmlformats.org/drawingml/2006/main" noChangeAspect="1"/>
+            </wp:cNvGraphicFramePr>
+            <a:graphic xmlns:a="http://schemas.openxmlformats.org/drawingml/2006/main">
+              <a:graphicData uri="http://schemas.openxmlformats.org/drawingml/2006/picture">
+                <pic:pic xmlns:pic="http://schemas.openxmlformats.org/drawingml/2006/picture">
+                  <pic:nvPicPr>
+                    <pic:cNvPr id="1" name=""/>
+                    <pic:cNvPicPr/>
+                  </pic:nvPicPr>
+                  <pic:blipFill>
+                    <a:blip r:embed="rId9"/>
+                    <a:stretch>
+                      <a:fillRect/>
+                    </a:stretch>
+                  </pic:blipFill>
+                  <pic:spPr>
+                    <a:xfrm>
+                      <a:off x="0" y="0"/>
+                      <a:ext cx="2076450" cy="2295525"/>
+                    </a:xfrm>
+                    <a:prstGeom prst="rect">
+                      <a:avLst/>
+                    </a:prstGeom>
+                  </pic:spPr>
+                </pic:pic>
+              </a:graphicData>
+            </a:graphic>
+          </wp:inline>
+        </w:drawing>
+      </w:r>
+    </w:p>
+    <w:p>
+      <w:pPr>
+        <w:spacing w:after="0" w:line="240" w:lineRule="auto"/>
+        <w:ind w:right="360"/>
+        <w:rPr>
+          <w:rFonts w:ascii="Consolas" w:hAnsi="Consolas" w:cs="Times New Roman"/>
+          <w:color w:val="000000"/>
+          <w:sz w:val="19"/>
+          <w:szCs w:val="19"/>
+          <w:lang w:bidi="ar-SA"/>
+        </w:rPr>
+      </w:pPr>
+      <w:r>
+        <w:rPr>
+          <w:rFonts w:ascii="Consolas" w:hAnsi="Consolas" w:cs="Times New Roman"/>
+          <w:color w:val="000000"/>
+          <w:sz w:val="19"/>
+          <w:szCs w:val="19"/>
+          <w:lang w:bidi="ar-SA"/>
+        </w:rPr>
+        <w:t>map2.txt:</w:t>
+      </w:r>
+    </w:p>
+    <w:p>
+      <w:pPr>
+        <w:spacing w:after="0" w:line="240" w:lineRule="auto"/>
+        <w:ind w:right="360"/>
+        <w:rPr>
+          <w:rFonts w:ascii="Consolas" w:hAnsi="Consolas" w:cs="Times New Roman"/>
+          <w:color w:val="000000"/>
+          <w:sz w:val="19"/>
+          <w:szCs w:val="19"/>
+          <w:lang w:bidi="ar-SA"/>
+        </w:rPr>
+      </w:pPr>
+      <w:r>
+        <w:rPr>
+          <w:noProof/>
+        </w:rPr>
+        <w:drawing>
+          <wp:inline distT="0" distB="0" distL="0" distR="0" wp14:anchorId="40B29EDE" wp14:editId="1F858CCF">
+            <wp:extent cx="3257550" cy="2295525"/>
+            <wp:effectExtent l="0" t="0" r="0" b="9525"/>
+            <wp:docPr id="4" name="Picture 4"/>
+            <wp:cNvGraphicFramePr>
+              <a:graphicFrameLocks xmlns:a="http://schemas.openxmlformats.org/drawingml/2006/main" noChangeAspect="1"/>
+            </wp:cNvGraphicFramePr>
+            <a:graphic xmlns:a="http://schemas.openxmlformats.org/drawingml/2006/main">
+              <a:graphicData uri="http://schemas.openxmlformats.org/drawingml/2006/picture">
+                <pic:pic xmlns:pic="http://schemas.openxmlformats.org/drawingml/2006/picture">
+                  <pic:nvPicPr>
+                    <pic:cNvPr id="1" name=""/>
+                    <pic:cNvPicPr/>
+                  </pic:nvPicPr>
+                  <pic:blipFill>
+                    <a:blip r:embed="rId10"/>
+                    <a:stretch>
+                      <a:fillRect/>
+                    </a:stretch>
+                  </pic:blipFill>
+                  <pic:spPr>
+                    <a:xfrm>
+                      <a:off x="0" y="0"/>
+                      <a:ext cx="3257550" cy="2295525"/>
+                    </a:xfrm>
+                    <a:prstGeom prst="rect">
+                      <a:avLst/>
+                    </a:prstGeom>
+                  </pic:spPr>
+                </pic:pic>
+              </a:graphicData>
+            </a:graphic>
+          </wp:inline>
+        </w:drawing>
+      </w:r>
+    </w:p>
+    <w:p>
+      <w:pPr>
+        <w:spacing w:after="0" w:line="240" w:lineRule="auto"/>
+        <w:ind w:right="360"/>
+        <w:rPr>
+          <w:rFonts w:ascii="Consolas" w:hAnsi="Consolas" w:cs="Times New Roman"/>
+          <w:color w:val="000000"/>
+          <w:sz w:val="19"/>
+          <w:szCs w:val="19"/>
+          <w:lang w:bidi="ar-SA"/>
+        </w:rPr>
+      </w:pPr>
+      <w:r>
+        <w:rPr>
+          <w:rFonts w:ascii="Consolas" w:hAnsi="Consolas" w:cs="Times New Roman"/>
+          <w:color w:val="000000"/>
+          <w:sz w:val="19"/>
+          <w:szCs w:val="19"/>
+          <w:lang w:bidi="ar-SA"/>
+        </w:rPr>
+        <w:t>map3.txt:</w:t>
+      </w:r>
+    </w:p>
+    <w:p>
+      <w:pPr>
+        <w:spacing w:after="0" w:line="240" w:lineRule="auto"/>
+        <w:ind w:right="360"/>
+        <w:rPr>
+          <w:rFonts w:ascii="Consolas" w:hAnsi="Consolas" w:cs="Times New Roman"/>
+          <w:color w:val="000000"/>
+          <w:sz w:val="19"/>
+          <w:szCs w:val="19"/>
+          <w:lang w:bidi="ar-SA"/>
+        </w:rPr>
+      </w:pPr>
+      <w:r>
+        <w:rPr>
+          <w:noProof/>
+        </w:rPr>
+        <w:lastRenderedPageBreak/>
+        <w:drawing>
+          <wp:inline distT="0" distB="0" distL="0" distR="0" wp14:anchorId="12489808" wp14:editId="05FD1F6F">
+            <wp:extent cx="2095500" cy="2305050"/>
+            <wp:effectExtent l="0" t="0" r="0" b="0"/>
+            <wp:docPr id="5" name="Picture 5"/>
+            <wp:cNvGraphicFramePr>
+              <a:graphicFrameLocks xmlns:a="http://schemas.openxmlformats.org/drawingml/2006/main" noChangeAspect="1"/>
+            </wp:cNvGraphicFramePr>
+            <a:graphic xmlns:a="http://schemas.openxmlformats.org/drawingml/2006/main">
+              <a:graphicData uri="http://schemas.openxmlformats.org/drawingml/2006/picture">
+                <pic:pic xmlns:pic="http://schemas.openxmlformats.org/drawingml/2006/picture">
+                  <pic:nvPicPr>
+                    <pic:cNvPr id="1" name=""/>
+                    <pic:cNvPicPr/>
+                  </pic:nvPicPr>
+                  <pic:blipFill>
+                    <a:blip r:embed="rId11"/>
+                    <a:stretch>
+                      <a:fillRect/>
+                    </a:stretch>
+                  </pic:blipFill>
+                  <pic:spPr>
+                    <a:xfrm>
+                      <a:off x="0" y="0"/>
+                      <a:ext cx="2095500" cy="2305050"/>
+                    </a:xfrm>
+                    <a:prstGeom prst="rect">
+                      <a:avLst/>
+                    </a:prstGeom>
+                  </pic:spPr>
+                </pic:pic>
+              </a:graphicData>
+            </a:graphic>
+          </wp:inline>
+        </w:drawing>
+      </w:r>
+    </w:p>
+    <w:p>
+      <w:pPr>
+        <w:spacing w:after="0" w:line="240" w:lineRule="auto"/>
+        <w:ind w:right="360"/>
+        <w:rPr>
+          <w:rFonts w:ascii="Consolas" w:hAnsi="Consolas" w:cs="Times New Roman"/>
+          <w:color w:val="000000"/>
+          <w:sz w:val="19"/>
+          <w:szCs w:val="19"/>
+          <w:lang w:bidi="ar-SA"/>
+        </w:rPr>
+      </w:pPr>
+    </w:p>
+    <w:p>
+      <w:pPr>
+        <w:spacing w:after="0" w:line="240" w:lineRule="auto"/>
+        <w:ind w:right="360"/>
+        <w:rPr>
+          <w:rFonts w:ascii="Consolas" w:hAnsi="Consolas" w:cs="Times New Roman"/>
+          <w:color w:val="000000"/>
+          <w:sz w:val="19"/>
+          <w:szCs w:val="19"/>
+          <w:lang w:bidi="ar-SA"/>
+        </w:rPr>
+      </w:pPr>
+    </w:p>
+    <w:p>
+      <w:pPr>
+        <w:spacing w:after="0" w:line="240" w:lineRule="auto"/>
+        <w:ind w:right="360"/>
+        <w:rPr>
+          <w:rFonts w:ascii="Consolas" w:hAnsi="Consolas" w:cs="Times New Roman"/>
+          <w:color w:val="000000"/>
+          <w:sz w:val="19"/>
+          <w:szCs w:val="19"/>
+          <w:lang w:bidi="ar-SA"/>
+        </w:rPr>
+      </w:pPr>
+      <w:r>
+        <w:rPr>
+          <w:rFonts w:ascii="Consolas" w:hAnsi="Consolas" w:cs="Times New Roman"/>
+          <w:color w:val="000000"/>
+          <w:sz w:val="19"/>
+          <w:szCs w:val="19"/>
+          <w:lang w:bidi="ar-SA"/>
+        </w:rPr>
+        <w:t>DFS map1:</w:t>
+      </w:r>
+    </w:p>
+    <w:p>
+      <w:pPr>
+        <w:spacing w:after="0" w:line="240" w:lineRule="auto"/>
+        <w:ind w:right="360"/>
+        <w:rPr>
+          <w:rFonts w:ascii="Consolas" w:hAnsi="Consolas" w:cs="Times New Roman"/>
+          <w:color w:val="000000"/>
+          <w:sz w:val="19"/>
+          <w:szCs w:val="19"/>
+          <w:lang w:bidi="ar-SA"/>
+        </w:rPr>
+      </w:pPr>
+      <w:r>
+        <w:rPr>
+          <w:noProof/>
+        </w:rPr>
+        <w:lastRenderedPageBreak/>
+        <w:drawing>
+          <wp:inline distT="0" distB="0" distL="0" distR="0" wp14:anchorId="5720DFA8" wp14:editId="233121B3">
+            <wp:extent cx="2628900" cy="7315200"/>
+            <wp:effectExtent l="0" t="0" r="0" b="0"/>
+            <wp:docPr id="6" name="Picture 6"/>
+            <wp:cNvGraphicFramePr>
+              <a:graphicFrameLocks xmlns:a="http://schemas.openxmlformats.org/drawingml/2006/main" noChangeAspect="1"/>
+            </wp:cNvGraphicFramePr>
+            <a:graphic xmlns:a="http://schemas.openxmlformats.org/drawingml/2006/main">
+              <a:graphicData uri="http://schemas.openxmlformats.org/drawingml/2006/picture">
+                <pic:pic xmlns:pic="http://schemas.openxmlformats.org/drawingml/2006/picture">
+                  <pic:nvPicPr>
+                    <pic:cNvPr id="1" name=""/>
+                    <pic:cNvPicPr/>
+                  </pic:nvPicPr>
+                  <pic:blipFill>
+                    <a:blip r:embed="rId12"/>
+                    <a:stretch>
+                      <a:fillRect/>
+                    </a:stretch>
+                  </pic:blipFill>
+                  <pic:spPr>
+                    <a:xfrm>
+                      <a:off x="0" y="0"/>
+                      <a:ext cx="2628900" cy="7315200"/>
+                    </a:xfrm>
+                    <a:prstGeom prst="rect">
+                      <a:avLst/>
+                    </a:prstGeom>
+                  </pic:spPr>
+                </pic:pic>
+              </a:graphicData>
+            </a:graphic>
+          </wp:inline>
+        </w:drawing>
+      </w:r>
+    </w:p>
+    <w:p>
+      <w:pPr>
+        <w:spacing w:after="0" w:line="240" w:lineRule="auto"/>
+        <w:ind w:right="360"/>
+        <w:rPr>
+          <w:rFonts w:ascii="Consolas" w:hAnsi="Consolas" w:cs="Times New Roman"/>
+          <w:color w:val="000000"/>
+          <w:sz w:val="19"/>
+          <w:szCs w:val="19"/>
+          <w:lang w:bidi="ar-SA"/>
+        </w:rPr>
+      </w:pPr>
+    </w:p>
+    <w:p>
+      <w:pPr>
+        <w:spacing w:after="0" w:line="240" w:lineRule="auto"/>
+        <w:ind w:right="360"/>
+        <w:rPr>
+          <w:rFonts w:ascii="Consolas" w:hAnsi="Consolas" w:cs="Times New Roman"/>
+          <w:color w:val="000000"/>
+          <w:sz w:val="19"/>
+          <w:szCs w:val="19"/>
+          <w:lang w:bidi="ar-SA"/>
+        </w:rPr>
+      </w:pPr>
+      <w:r>
+        <w:rPr>
+          <w:noProof/>
+        </w:rPr>
+        <w:lastRenderedPageBreak/>
+        <w:drawing>
+          <wp:inline distT="0" distB="0" distL="0" distR="0" wp14:anchorId="1E4181D8" wp14:editId="521EEBB9">
+            <wp:extent cx="2724150" cy="7705725"/>
+            <wp:effectExtent l="0" t="0" r="0" b="9525"/>
+            <wp:docPr id="7" name="Picture 7"/>
+            <wp:cNvGraphicFramePr>
+              <a:graphicFrameLocks xmlns:a="http://schemas.openxmlformats.org/drawingml/2006/main" noChangeAspect="1"/>
+            </wp:cNvGraphicFramePr>
+            <a:graphic xmlns:a="http://schemas.openxmlformats.org/drawingml/2006/main">
+              <a:graphicData uri="http://schemas.openxmlformats.org/drawingml/2006/picture">
+                <pic:pic xmlns:pic="http://schemas.openxmlformats.org/drawingml/2006/picture">
+                  <pic:nvPicPr>
+                    <pic:cNvPr id="1" name=""/>
+                    <pic:cNvPicPr/>
+                  </pic:nvPicPr>
+                  <pic:blipFill>
+                    <a:blip r:embed="rId13"/>
+                    <a:stretch>
+                      <a:fillRect/>
+                    </a:stretch>
+                  </pic:blipFill>
+                  <pic:spPr>
+                    <a:xfrm>
+                      <a:off x="0" y="0"/>
+                      <a:ext cx="2724150" cy="7705725"/>
+                    </a:xfrm>
+                    <a:prstGeom prst="rect">
+                      <a:avLst/>
+                    </a:prstGeom>
+                  </pic:spPr>
+                </pic:pic>
+              </a:graphicData>
+            </a:graphic>
+          </wp:inline>
+        </w:drawing>
+      </w:r>
+    </w:p>
+    <w:p>
+      <w:pPr>
+        <w:spacing w:after="0" w:line="240" w:lineRule="auto"/>
+        <w:ind w:right="360"/>
+        <w:rPr>
+          <w:rFonts w:ascii="Consolas" w:hAnsi="Consolas" w:cs="Times New Roman"/>
+          <w:color w:val="000000"/>
+          <w:sz w:val="19"/>
+          <w:szCs w:val="19"/>
+          <w:lang w:bidi="ar-SA"/>
+        </w:rPr>
+      </w:pPr>
+      <w:r>
+        <w:rPr>
+          <w:noProof/>
+        </w:rPr>
+        <w:lastRenderedPageBreak/>
+        <w:drawing>
+          <wp:inline distT="0" distB="0" distL="0" distR="0" wp14:anchorId="4436B9A6" wp14:editId="599973FC">
+            <wp:extent cx="5943600" cy="6125845"/>
+            <wp:effectExtent l="0" t="0" r="0" b="8255"/>
+            <wp:docPr id="8" name="Picture 8"/>
+            <wp:cNvGraphicFramePr>
+              <a:graphicFrameLocks xmlns:a="http://schemas.openxmlformats.org/drawingml/2006/main" noChangeAspect="1"/>
+            </wp:cNvGraphicFramePr>
+            <a:graphic xmlns:a="http://schemas.openxmlformats.org/drawingml/2006/main">
+              <a:graphicData uri="http://schemas.openxmlformats.org/drawingml/2006/picture">
+                <pic:pic xmlns:pic="http://schemas.openxmlformats.org/drawingml/2006/picture">
+                  <pic:nvPicPr>
+                    <pic:cNvPr id="1" name=""/>
+                    <pic:cNvPicPr/>
+                  </pic:nvPicPr>
+                  <pic:blipFill>
+                    <a:blip r:embed="rId14"/>
+                    <a:stretch>
+                      <a:fillRect/>
+                    </a:stretch>
+                  </pic:blipFill>
+                  <pic:spPr>
+                    <a:xfrm>
+                      <a:off x="0" y="0"/>
+                      <a:ext cx="5943600" cy="6125845"/>
+                    </a:xfrm>
+                    <a:prstGeom prst="rect">
+                      <a:avLst/>
+                    </a:prstGeom>
+                  </pic:spPr>
+                </pic:pic>
+              </a:graphicData>
+            </a:graphic>
+          </wp:inline>
+        </w:drawing>
+      </w:r>
+    </w:p>
+    <w:p>
+      <w:pPr>
+        <w:spacing w:after="0" w:line="240" w:lineRule="auto"/>
+        <w:ind w:right="360"/>
+        <w:rPr>
+          <w:rFonts w:ascii="Consolas" w:hAnsi="Consolas" w:cs="Times New Roman"/>
+          <w:color w:val="000000"/>
+          <w:sz w:val="19"/>
+          <w:szCs w:val="19"/>
+          <w:lang w:bidi="ar-SA"/>
+        </w:rPr>
+      </w:pPr>
+      <w:r>
+        <w:rPr>
+          <w:rFonts w:ascii="Consolas" w:hAnsi="Consolas" w:cs="Times New Roman"/>
+          <w:color w:val="000000"/>
+          <w:sz w:val="19"/>
+          <w:szCs w:val="19"/>
+          <w:lang w:bidi="ar-SA"/>
+        </w:rPr>
+        <w:t>DFS map2:</w:t>
+      </w:r>
+    </w:p>
+    <w:p>
+      <w:pPr>
+        <w:spacing w:after="0" w:line="240" w:lineRule="auto"/>
+        <w:ind w:right="360"/>
+        <w:rPr>
+          <w:rFonts w:ascii="Consolas" w:hAnsi="Consolas" w:cs="Times New Roman"/>
+          <w:color w:val="000000"/>
+          <w:sz w:val="19"/>
+          <w:szCs w:val="19"/>
+          <w:lang w:bidi="ar-SA"/>
+        </w:rPr>
+      </w:pPr>
+      <w:r>
+        <w:rPr>
+          <w:noProof/>
+        </w:rPr>
+        <w:lastRenderedPageBreak/>
+        <w:drawing>
+          <wp:inline distT="0" distB="0" distL="0" distR="0" wp14:anchorId="69E99EA6" wp14:editId="42784768">
+            <wp:extent cx="2866390" cy="8229600"/>
+            <wp:effectExtent l="0" t="0" r="0" b="0"/>
+            <wp:docPr id="9" name="Picture 9"/>
+            <wp:cNvGraphicFramePr>
+              <a:graphicFrameLocks xmlns:a="http://schemas.openxmlformats.org/drawingml/2006/main" noChangeAspect="1"/>
+            </wp:cNvGraphicFramePr>
+            <a:graphic xmlns:a="http://schemas.openxmlformats.org/drawingml/2006/main">
+              <a:graphicData uri="http://schemas.openxmlformats.org/drawingml/2006/picture">
+                <pic:pic xmlns:pic="http://schemas.openxmlformats.org/drawingml/2006/picture">
+                  <pic:nvPicPr>
+                    <pic:cNvPr id="1" name=""/>
+                    <pic:cNvPicPr/>
+                  </pic:nvPicPr>
+                  <pic:blipFill>
+                    <a:blip r:embed="rId15"/>
+                    <a:stretch>
+                      <a:fillRect/>
+                    </a:stretch>
+                  </pic:blipFill>
+                  <pic:spPr>
+                    <a:xfrm>
+                      <a:off x="0" y="0"/>
+                      <a:ext cx="2866390" cy="8229600"/>
+                    </a:xfrm>
+                    <a:prstGeom prst="rect">
+                      <a:avLst/>
+                    </a:prstGeom>
+                  </pic:spPr>
+                </pic:pic>
+              </a:graphicData>
+            </a:graphic>
+          </wp:inline>
+        </w:drawing>
+      </w:r>
+    </w:p>
+    <w:p>
+      <w:pPr>
+        <w:spacing w:after="0" w:line="240" w:lineRule="auto"/>
+        <w:ind w:right="360"/>
+        <w:rPr>
+          <w:rFonts w:ascii="Consolas" w:hAnsi="Consolas" w:cs="Times New Roman"/>
+          <w:color w:val="000000"/>
+          <w:sz w:val="19"/>
+          <w:szCs w:val="19"/>
+          <w:lang w:bidi="ar-SA"/>
+        </w:rPr>
+      </w:pPr>
+      <w:r>
+        <w:rPr>
+          <w:noProof/>
+        </w:rPr>
+        <w:lastRenderedPageBreak/>
+        <w:drawing>
+          <wp:inline distT="0" distB="0" distL="0" distR="0" wp14:anchorId="7282F1A5" wp14:editId="247D4845">
+            <wp:extent cx="2726690" cy="8229600"/>
+            <wp:effectExtent l="0" t="0" r="0" b="0"/>
+            <wp:docPr id="10" name="Picture 10"/>
+            <wp:cNvGraphicFramePr>
+              <a:graphicFrameLocks xmlns:a="http://schemas.openxmlformats.org/drawingml/2006/main" noChangeAspect="1"/>
+            </wp:cNvGraphicFramePr>
+            <a:graphic xmlns:a="http://schemas.openxmlformats.org/drawingml/2006/main">
+              <a:graphicData uri="http://schemas.openxmlformats.org/drawingml/2006/picture">
+                <pic:pic xmlns:pic="http://schemas.openxmlformats.org/drawingml/2006/picture">
+                  <pic:nvPicPr>
+                    <pic:cNvPr id="1" name=""/>
+                    <pic:cNvPicPr/>
+                  </pic:nvPicPr>
+                  <pic:blipFill>
+                    <a:blip r:embed="rId16"/>
+                    <a:stretch>
+                      <a:fillRect/>
+                    </a:stretch>
+                  </pic:blipFill>
+                  <pic:spPr>
+                    <a:xfrm>
+                      <a:off x="0" y="0"/>
+                      <a:ext cx="2726690" cy="8229600"/>
+                    </a:xfrm>
+                    <a:prstGeom prst="rect">
+                      <a:avLst/>
+                    </a:prstGeom>
+                  </pic:spPr>
+                </pic:pic>
+              </a:graphicData>
+            </a:graphic>
+          </wp:inline>
+        </w:drawing>
+      </w:r>
+      <w:r>
+        <w:rPr>
+          <w:noProof/>
+        </w:rPr>
+        <w:lastRenderedPageBreak/>
+        <w:drawing>
+          <wp:inline distT="0" distB="0" distL="0" distR="0" wp14:anchorId="63418C10" wp14:editId="417B1D46">
+            <wp:extent cx="5943600" cy="5507990"/>
+            <wp:effectExtent l="0" t="0" r="0" b="0"/>
+            <wp:docPr id="11" name="Picture 11"/>
+            <wp:cNvGraphicFramePr>
+              <a:graphicFrameLocks xmlns:a="http://schemas.openxmlformats.org/drawingml/2006/main" noChangeAspect="1"/>
+            </wp:cNvGraphicFramePr>
+            <a:graphic xmlns:a="http://schemas.openxmlformats.org/drawingml/2006/main">
+              <a:graphicData uri="http://schemas.openxmlformats.org/drawingml/2006/picture">
+                <pic:pic xmlns:pic="http://schemas.openxmlformats.org/drawingml/2006/picture">
+                  <pic:nvPicPr>
+                    <pic:cNvPr id="1" name=""/>
+                    <pic:cNvPicPr/>
+                  </pic:nvPicPr>
+                  <pic:blipFill>
+                    <a:blip r:embed="rId17"/>
+                    <a:stretch>
+                      <a:fillRect/>
+                    </a:stretch>
+                  </pic:blipFill>
+                  <pic:spPr>
+                    <a:xfrm>
+                      <a:off x="0" y="0"/>
+                      <a:ext cx="5943600" cy="5507990"/>
+                    </a:xfrm>
+                    <a:prstGeom prst="rect">
+                      <a:avLst/>
+                    </a:prstGeom>
+                  </pic:spPr>
+                </pic:pic>
+              </a:graphicData>
+            </a:graphic>
+          </wp:inline>
+        </w:drawing>
+      </w:r>
+    </w:p>
+    <w:p>
+      <w:pPr>
+        <w:spacing w:after="0" w:line="240" w:lineRule="auto"/>
+        <w:ind w:right="360"/>
+        <w:rPr>
+          <w:rFonts w:ascii="Consolas" w:hAnsi="Consolas" w:cs="Times New Roman"/>
+          <w:color w:val="000000"/>
+          <w:sz w:val="19"/>
+          <w:szCs w:val="19"/>
+          <w:lang w:bidi="ar-SA"/>
+        </w:rPr>
+      </w:pPr>
+    </w:p>
+    <w:p>
+      <w:pPr>
+        <w:spacing w:after="0" w:line="240" w:lineRule="auto"/>
+        <w:ind w:right="360"/>
+        <w:rPr>
+          <w:rFonts w:ascii="Consolas" w:hAnsi="Consolas" w:cs="Times New Roman"/>
+          <w:color w:val="000000"/>
+          <w:sz w:val="19"/>
+          <w:szCs w:val="19"/>
+          <w:lang w:bidi="ar-SA"/>
+        </w:rPr>
+      </w:pPr>
+      <w:r>
+        <w:rPr>
+          <w:rFonts w:ascii="Consolas" w:hAnsi="Consolas" w:cs="Times New Roman"/>
+          <w:color w:val="000000"/>
+          <w:sz w:val="19"/>
+          <w:szCs w:val="19"/>
+          <w:lang w:bidi="ar-SA"/>
+        </w:rPr>
+        <w:t>BFS map1:</w:t>
+      </w:r>
+    </w:p>
+    <w:p>
+      <w:pPr>
+        <w:spacing w:after="0" w:line="240" w:lineRule="auto"/>
+        <w:ind w:right="360"/>
+        <w:rPr>
+          <w:rFonts w:ascii="Consolas" w:hAnsi="Consolas" w:cs="Times New Roman"/>
+          <w:color w:val="000000"/>
+          <w:sz w:val="19"/>
+          <w:szCs w:val="19"/>
+          <w:lang w:bidi="ar-SA"/>
+        </w:rPr>
+      </w:pPr>
+      <w:r>
+        <w:rPr>
+          <w:noProof/>
+        </w:rPr>
+        <w:lastRenderedPageBreak/>
+        <w:drawing>
+          <wp:inline distT="0" distB="0" distL="0" distR="0" wp14:anchorId="6188B777" wp14:editId="54F32905">
+            <wp:extent cx="2933700" cy="7372350"/>
+            <wp:effectExtent l="0" t="0" r="0" b="0"/>
+            <wp:docPr id="12" name="Picture 12"/>
+            <wp:cNvGraphicFramePr>
+              <a:graphicFrameLocks xmlns:a="http://schemas.openxmlformats.org/drawingml/2006/main" noChangeAspect="1"/>
+            </wp:cNvGraphicFramePr>
+            <a:graphic xmlns:a="http://schemas.openxmlformats.org/drawingml/2006/main">
+              <a:graphicData uri="http://schemas.openxmlformats.org/drawingml/2006/picture">
+                <pic:pic xmlns:pic="http://schemas.openxmlformats.org/drawingml/2006/picture">
+                  <pic:nvPicPr>
+                    <pic:cNvPr id="1" name=""/>
+                    <pic:cNvPicPr/>
+                  </pic:nvPicPr>
+                  <pic:blipFill>
+                    <a:blip r:embed="rId18"/>
+                    <a:stretch>
+                      <a:fillRect/>
+                    </a:stretch>
+                  </pic:blipFill>
+                  <pic:spPr>
+                    <a:xfrm>
+                      <a:off x="0" y="0"/>
+                      <a:ext cx="2933700" cy="7372350"/>
+                    </a:xfrm>
+                    <a:prstGeom prst="rect">
+                      <a:avLst/>
+                    </a:prstGeom>
+                  </pic:spPr>
+                </pic:pic>
+              </a:graphicData>
+            </a:graphic>
+          </wp:inline>
+        </w:drawing>
+      </w:r>
+    </w:p>
+    <w:p>
+      <w:pPr>
+        <w:spacing w:after="0" w:line="240" w:lineRule="auto"/>
+        <w:ind w:right="360"/>
+        <w:rPr>
+          <w:rFonts w:ascii="Consolas" w:hAnsi="Consolas" w:cs="Times New Roman"/>
+          <w:color w:val="000000"/>
+          <w:sz w:val="19"/>
+          <w:szCs w:val="19"/>
+          <w:lang w:bidi="ar-SA"/>
+        </w:rPr>
+      </w:pPr>
+    </w:p>
+    <w:p>
+      <w:pPr>
+        <w:spacing w:after="0" w:line="240" w:lineRule="auto"/>
+        <w:ind w:right="360"/>
+        <w:rPr>
+          <w:rFonts w:ascii="Consolas" w:hAnsi="Consolas" w:cs="Times New Roman"/>
+          <w:color w:val="000000"/>
+          <w:sz w:val="19"/>
+          <w:szCs w:val="19"/>
+          <w:lang w:bidi="ar-SA"/>
+        </w:rPr>
+      </w:pPr>
+      <w:r>
+        <w:rPr>
+          <w:noProof/>
+        </w:rPr>
+        <w:lastRenderedPageBreak/>
+        <w:drawing>
+          <wp:inline distT="0" distB="0" distL="0" distR="0" wp14:anchorId="6FBDC996" wp14:editId="5EEB811E">
+            <wp:extent cx="2320925" cy="8229600"/>
+            <wp:effectExtent l="0" t="0" r="3175" b="0"/>
+            <wp:docPr id="13" name="Picture 13"/>
+            <wp:cNvGraphicFramePr>
+              <a:graphicFrameLocks xmlns:a="http://schemas.openxmlformats.org/drawingml/2006/main" noChangeAspect="1"/>
+            </wp:cNvGraphicFramePr>
+            <a:graphic xmlns:a="http://schemas.openxmlformats.org/drawingml/2006/main">
+              <a:graphicData uri="http://schemas.openxmlformats.org/drawingml/2006/picture">
+                <pic:pic xmlns:pic="http://schemas.openxmlformats.org/drawingml/2006/picture">
+                  <pic:nvPicPr>
+                    <pic:cNvPr id="1" name=""/>
+                    <pic:cNvPicPr/>
+                  </pic:nvPicPr>
+                  <pic:blipFill>
+                    <a:blip r:embed="rId19"/>
+                    <a:stretch>
+                      <a:fillRect/>
+                    </a:stretch>
+                  </pic:blipFill>
+                  <pic:spPr>
+                    <a:xfrm>
+                      <a:off x="0" y="0"/>
+                      <a:ext cx="2320925" cy="8229600"/>
+                    </a:xfrm>
+                    <a:prstGeom prst="rect">
+                      <a:avLst/>
+                    </a:prstGeom>
+                  </pic:spPr>
+                </pic:pic>
+              </a:graphicData>
+            </a:graphic>
+          </wp:inline>
+        </w:drawing>
+      </w:r>
+    </w:p>
+    <w:p>
+      <w:pPr>
+        <w:spacing w:after="0" w:line="240" w:lineRule="auto"/>
+        <w:ind w:right="360"/>
+        <w:rPr>
+          <w:rFonts w:ascii="Consolas" w:hAnsi="Consolas" w:cs="Times New Roman"/>
+          <w:color w:val="000000"/>
+          <w:sz w:val="19"/>
+          <w:szCs w:val="19"/>
+          <w:lang w:bidi="ar-SA"/>
+        </w:rPr>
+      </w:pPr>
+      <w:r>
+        <w:rPr>
+          <w:noProof/>
+        </w:rPr>
+        <w:lastRenderedPageBreak/>
+        <w:drawing>
+          <wp:inline distT="0" distB="0" distL="0" distR="0" wp14:anchorId="31855DFC" wp14:editId="6EADA805">
+            <wp:extent cx="5943600" cy="6715760"/>
+            <wp:effectExtent l="0" t="0" r="0" b="8890"/>
+            <wp:docPr id="15" name="Picture 15"/>
+            <wp:cNvGraphicFramePr>
+              <a:graphicFrameLocks xmlns:a="http://schemas.openxmlformats.org/drawingml/2006/main" noChangeAspect="1"/>
+            </wp:cNvGraphicFramePr>
+            <a:graphic xmlns:a="http://schemas.openxmlformats.org/drawingml/2006/main">
+              <a:graphicData uri="http://schemas.openxmlformats.org/drawingml/2006/picture">
+                <pic:pic xmlns:pic="http://schemas.openxmlformats.org/drawingml/2006/picture">
+                  <pic:nvPicPr>
+                    <pic:cNvPr id="1" name=""/>
+                    <pic:cNvPicPr/>
+                  </pic:nvPicPr>
+                  <pic:blipFill>
+                    <a:blip r:embed="rId20"/>
+                    <a:stretch>
+                      <a:fillRect/>
+                    </a:stretch>
+                  </pic:blipFill>
+                  <pic:spPr>
+                    <a:xfrm>
+                      <a:off x="0" y="0"/>
+                      <a:ext cx="5943600" cy="6715760"/>
+                    </a:xfrm>
+                    <a:prstGeom prst="rect">
+                      <a:avLst/>
+                    </a:prstGeom>
+                  </pic:spPr>
+                </pic:pic>
+              </a:graphicData>
+            </a:graphic>
+          </wp:inline>
+        </w:drawing>
+      </w:r>
+    </w:p>
+    <w:p>
+      <w:pPr>
+        <w:spacing w:after="0" w:line="240" w:lineRule="auto"/>
+        <w:ind w:right="360"/>
+        <w:rPr>
+          <w:rFonts w:ascii="Consolas" w:hAnsi="Consolas" w:cs="Times New Roman"/>
+          <w:color w:val="000000"/>
+          <w:sz w:val="19"/>
+          <w:szCs w:val="19"/>
+          <w:lang w:bidi="ar-SA"/>
+        </w:rPr>
+      </w:pPr>
+    </w:p>
+    <w:p>
+      <w:pPr>
+        <w:spacing w:after="0" w:line="240" w:lineRule="auto"/>
+        <w:ind w:right="360"/>
+        <w:rPr>
+          <w:rFonts w:ascii="Consolas" w:hAnsi="Consolas" w:cs="Times New Roman"/>
+          <w:color w:val="000000"/>
+          <w:sz w:val="19"/>
+          <w:szCs w:val="19"/>
+          <w:lang w:bidi="ar-SA"/>
+        </w:rPr>
+      </w:pPr>
+      <w:r>
+        <w:rPr>
+          <w:rFonts w:ascii="Consolas" w:hAnsi="Consolas" w:cs="Times New Roman"/>
+          <w:color w:val="000000"/>
+          <w:sz w:val="19"/>
+          <w:szCs w:val="19"/>
+          <w:lang w:bidi="ar-SA"/>
+        </w:rPr>
+        <w:t>BFS map2:</w:t>
+      </w:r>
+    </w:p>
+    <w:p>
+      <w:pPr>
+        <w:spacing w:after="0" w:line="240" w:lineRule="auto"/>
+        <w:ind w:right="360"/>
+        <w:rPr>
+          <w:rFonts w:ascii="Consolas" w:hAnsi="Consolas" w:cs="Times New Roman"/>
+          <w:color w:val="000000"/>
+          <w:sz w:val="19"/>
+          <w:szCs w:val="19"/>
+          <w:lang w:bidi="ar-SA"/>
+        </w:rPr>
+      </w:pPr>
+      <w:r>
+        <w:rPr>
+          <w:noProof/>
+        </w:rPr>
+        <w:lastRenderedPageBreak/>
+        <w:drawing>
+          <wp:inline distT="0" distB="0" distL="0" distR="0" wp14:anchorId="1F02CE1C" wp14:editId="49A9D14D">
+            <wp:extent cx="2765425" cy="8229600"/>
+            <wp:effectExtent l="0" t="0" r="0" b="0"/>
+            <wp:docPr id="16" name="Picture 16"/>
+            <wp:cNvGraphicFramePr>
+              <a:graphicFrameLocks xmlns:a="http://schemas.openxmlformats.org/drawingml/2006/main" noChangeAspect="1"/>
+            </wp:cNvGraphicFramePr>
+            <a:graphic xmlns:a="http://schemas.openxmlformats.org/drawingml/2006/main">
+              <a:graphicData uri="http://schemas.openxmlformats.org/drawingml/2006/picture">
+                <pic:pic xmlns:pic="http://schemas.openxmlformats.org/drawingml/2006/picture">
+                  <pic:nvPicPr>
+                    <pic:cNvPr id="1" name=""/>
+                    <pic:cNvPicPr/>
+                  </pic:nvPicPr>
+                  <pic:blipFill>
+                    <a:blip r:embed="rId21"/>
+                    <a:stretch>
+                      <a:fillRect/>
+                    </a:stretch>
+                  </pic:blipFill>
+                  <pic:spPr>
+                    <a:xfrm>
+                      <a:off x="0" y="0"/>
+                      <a:ext cx="2765425" cy="8229600"/>
+                    </a:xfrm>
+                    <a:prstGeom prst="rect">
+                      <a:avLst/>
+                    </a:prstGeom>
+                  </pic:spPr>
+                </pic:pic>
+              </a:graphicData>
+            </a:graphic>
+          </wp:inline>
+        </w:drawing>
+      </w:r>
+    </w:p>
+    <w:p>
+      <w:pPr>
+        <w:spacing w:after="0" w:line="240" w:lineRule="auto"/>
+        <w:ind w:right="360"/>
+        <w:rPr>
+          <w:rFonts w:ascii="Consolas" w:hAnsi="Consolas" w:cs="Times New Roman"/>
+          <w:color w:val="000000"/>
+          <w:sz w:val="19"/>
+          <w:szCs w:val="19"/>
+          <w:lang w:bidi="ar-SA"/>
+        </w:rPr>
+      </w:pPr>
+      <w:r>
+        <w:rPr>
+          <w:noProof/>
+        </w:rPr>
+        <w:lastRenderedPageBreak/>
+        <w:drawing>
+          <wp:inline distT="0" distB="0" distL="0" distR="0" wp14:anchorId="28453B59" wp14:editId="0149631F">
+            <wp:extent cx="5943600" cy="6784975"/>
+            <wp:effectExtent l="0" t="0" r="0" b="0"/>
+            <wp:docPr id="17" name="Picture 17"/>
+            <wp:cNvGraphicFramePr>
+              <a:graphicFrameLocks xmlns:a="http://schemas.openxmlformats.org/drawingml/2006/main" noChangeAspect="1"/>
+            </wp:cNvGraphicFramePr>
+            <a:graphic xmlns:a="http://schemas.openxmlformats.org/drawingml/2006/main">
+              <a:graphicData uri="http://schemas.openxmlformats.org/drawingml/2006/picture">
+                <pic:pic xmlns:pic="http://schemas.openxmlformats.org/drawingml/2006/picture">
+                  <pic:nvPicPr>
+                    <pic:cNvPr id="1" name=""/>
+                    <pic:cNvPicPr/>
+                  </pic:nvPicPr>
+                  <pic:blipFill>
+                    <a:blip r:embed="rId22"/>
+                    <a:stretch>
+                      <a:fillRect/>
+                    </a:stretch>
+                  </pic:blipFill>
+                  <pic:spPr>
+                    <a:xfrm>
+                      <a:off x="0" y="0"/>
+                      <a:ext cx="5943600" cy="6784975"/>
+                    </a:xfrm>
+                    <a:prstGeom prst="rect">
+                      <a:avLst/>
+                    </a:prstGeom>
+                  </pic:spPr>
+                </pic:pic>
+              </a:graphicData>
+            </a:graphic>
+          </wp:inline>
+        </w:drawing>
+      </w:r>
+      <w:r>
+        <w:rPr>
+          <w:noProof/>
+        </w:rPr>
+        <w:lastRenderedPageBreak/>
+        <w:drawing>
+          <wp:inline distT="0" distB="0" distL="0" distR="0" wp14:anchorId="6674F96C" wp14:editId="64B2B987">
+            <wp:extent cx="5943600" cy="5912485"/>
+            <wp:effectExtent l="0" t="0" r="0" b="0"/>
+            <wp:docPr id="18" name="Picture 18"/>
+            <wp:cNvGraphicFramePr>
+              <a:graphicFrameLocks xmlns:a="http://schemas.openxmlformats.org/drawingml/2006/main" noChangeAspect="1"/>
+            </wp:cNvGraphicFramePr>
+            <a:graphic xmlns:a="http://schemas.openxmlformats.org/drawingml/2006/main">
+              <a:graphicData uri="http://schemas.openxmlformats.org/drawingml/2006/picture">
+                <pic:pic xmlns:pic="http://schemas.openxmlformats.org/drawingml/2006/picture">
+                  <pic:nvPicPr>
+                    <pic:cNvPr id="1" name=""/>
+                    <pic:cNvPicPr/>
+                  </pic:nvPicPr>
+                  <pic:blipFill>
+                    <a:blip r:embed="rId23"/>
+                    <a:stretch>
+                      <a:fillRect/>
+                    </a:stretch>
+                  </pic:blipFill>
+                  <pic:spPr>
+                    <a:xfrm>
+                      <a:off x="0" y="0"/>
+                      <a:ext cx="5943600" cy="5912485"/>
+                    </a:xfrm>
+                    <a:prstGeom prst="rect">
+                      <a:avLst/>
+                    </a:prstGeom>
+                  </pic:spPr>
+                </pic:pic>
+              </a:graphicData>
+            </a:graphic>
+          </wp:inline>
+        </w:drawing>
+      </w:r>
+    </w:p>
+    <w:p>
+      <w:pPr>
+        <w:spacing w:after="0" w:line="240" w:lineRule="auto"/>
+        <w:ind w:right="360"/>
+        <w:rPr>
+          <w:rFonts w:ascii="Consolas" w:hAnsi="Consolas" w:cs="Times New Roman"/>
+          <w:color w:val="000000"/>
+          <w:sz w:val="19"/>
+          <w:szCs w:val="19"/>
+          <w:lang w:bidi="ar-SA"/>
+        </w:rPr>
+      </w:pPr>
+    </w:p>
+    <w:p>
+      <w:pPr>
+        <w:spacing w:after="0" w:line="240" w:lineRule="auto"/>
+        <w:ind w:right="360"/>
+        <w:rPr>
+          <w:rFonts w:ascii="Consolas" w:hAnsi="Consolas" w:cs="Times New Roman"/>
+          <w:color w:val="000000"/>
+          <w:sz w:val="19"/>
+          <w:szCs w:val="19"/>
+          <w:lang w:bidi="ar-SA"/>
+        </w:rPr>
+      </w:pPr>
+      <w:r>
+        <w:rPr>
+          <w:rFonts w:ascii="Consolas" w:hAnsi="Consolas" w:cs="Times New Roman"/>
+          <w:color w:val="000000"/>
+          <w:sz w:val="19"/>
+          <w:szCs w:val="19"/>
+          <w:lang w:bidi="ar-SA"/>
+        </w:rPr>
+        <w:t>DA map3:</w:t>
+      </w:r>
+    </w:p>
+    <w:p>
+      <w:pPr>
+        <w:spacing w:after="0" w:line="240" w:lineRule="auto"/>
+        <w:ind w:right="360"/>
+        <w:rPr>
+          <w:rFonts w:ascii="Consolas" w:hAnsi="Consolas" w:cs="Times New Roman"/>
+          <w:color w:val="000000"/>
+          <w:sz w:val="19"/>
+          <w:szCs w:val="19"/>
+          <w:lang w:bidi="ar-SA"/>
+        </w:rPr>
+      </w:pPr>
+    </w:p>
+    <w:p>
+      <w:pPr>
+        <w:spacing w:after="0" w:line="240" w:lineRule="auto"/>
+        <w:ind w:right="360"/>
+        <w:rPr>
+          <w:rFonts w:ascii="Consolas" w:hAnsi="Consolas" w:cs="Times New Roman"/>
+          <w:color w:val="000000"/>
+          <w:sz w:val="19"/>
+          <w:szCs w:val="19"/>
+          <w:lang w:bidi="ar-SA"/>
+        </w:rPr>
+      </w:pPr>
+      <w:r>
+        <w:rPr>
+          <w:noProof/>
+        </w:rPr>
+        <w:lastRenderedPageBreak/>
+        <w:drawing>
+          <wp:inline distT="0" distB="0" distL="0" distR="0" wp14:anchorId="25DA4EC3" wp14:editId="430C6562">
+            <wp:extent cx="2688590" cy="8229600"/>
+            <wp:effectExtent l="0" t="0" r="0" b="0"/>
+            <wp:docPr id="19" name="Picture 19"/>
+            <wp:cNvGraphicFramePr>
+              <a:graphicFrameLocks xmlns:a="http://schemas.openxmlformats.org/drawingml/2006/main" noChangeAspect="1"/>
+            </wp:cNvGraphicFramePr>
+            <a:graphic xmlns:a="http://schemas.openxmlformats.org/drawingml/2006/main">
+              <a:graphicData uri="http://schemas.openxmlformats.org/drawingml/2006/picture">
+                <pic:pic xmlns:pic="http://schemas.openxmlformats.org/drawingml/2006/picture">
+                  <pic:nvPicPr>
+                    <pic:cNvPr id="1" name=""/>
+                    <pic:cNvPicPr/>
+                  </pic:nvPicPr>
+                  <pic:blipFill>
+                    <a:blip r:embed="rId24"/>
+                    <a:stretch>
+                      <a:fillRect/>
+                    </a:stretch>
+                  </pic:blipFill>
+                  <pic:spPr>
+                    <a:xfrm>
+                      <a:off x="0" y="0"/>
+                      <a:ext cx="2688590" cy="8229600"/>
+                    </a:xfrm>
+                    <a:prstGeom prst="rect">
+                      <a:avLst/>
+                    </a:prstGeom>
+                  </pic:spPr>
+                </pic:pic>
+              </a:graphicData>
+            </a:graphic>
+          </wp:inline>
+        </w:drawing>
+      </w:r>
+    </w:p>
+    <w:p>
+      <w:pPr>
+        <w:spacing w:after="0" w:line="240" w:lineRule="auto"/>
+        <w:ind w:right="360"/>
+        <w:rPr>
+          <w:rFonts w:ascii="Consolas" w:hAnsi="Consolas" w:cs="Times New Roman"/>
+          <w:color w:val="000000"/>
+          <w:sz w:val="19"/>
+          <w:szCs w:val="19"/>
+          <w:lang w:bidi="ar-SA"/>
+        </w:rPr>
+      </w:pPr>
+      <w:r>
+        <w:rPr>
+          <w:noProof/>
+        </w:rPr>
+        <w:lastRenderedPageBreak/>
+        <w:drawing>
+          <wp:inline distT="0" distB="0" distL="0" distR="0" wp14:anchorId="46122145" wp14:editId="40931F4B">
+            <wp:extent cx="2561590" cy="8229600"/>
+            <wp:effectExtent l="0" t="0" r="0" b="0"/>
+            <wp:docPr id="20" name="Picture 20"/>
+            <wp:cNvGraphicFramePr>
+              <a:graphicFrameLocks xmlns:a="http://schemas.openxmlformats.org/drawingml/2006/main" noChangeAspect="1"/>
+            </wp:cNvGraphicFramePr>
+            <a:graphic xmlns:a="http://schemas.openxmlformats.org/drawingml/2006/main">
+              <a:graphicData uri="http://schemas.openxmlformats.org/drawingml/2006/picture">
+                <pic:pic xmlns:pic="http://schemas.openxmlformats.org/drawingml/2006/picture">
+                  <pic:nvPicPr>
+                    <pic:cNvPr id="1" name=""/>
+                    <pic:cNvPicPr/>
+                  </pic:nvPicPr>
+                  <pic:blipFill>
+                    <a:blip r:embed="rId25"/>
+                    <a:stretch>
+                      <a:fillRect/>
+                    </a:stretch>
+                  </pic:blipFill>
+                  <pic:spPr>
+                    <a:xfrm>
+                      <a:off x="0" y="0"/>
+                      <a:ext cx="2561590" cy="8229600"/>
+                    </a:xfrm>
+                    <a:prstGeom prst="rect">
+                      <a:avLst/>
+                    </a:prstGeom>
+                  </pic:spPr>
+                </pic:pic>
+              </a:graphicData>
+            </a:graphic>
+          </wp:inline>
+        </w:drawing>
+      </w:r>
+    </w:p>
+    <w:p>
+      <w:pPr>
+        <w:spacing w:after="0" w:line="240" w:lineRule="auto"/>
+        <w:ind w:right="360"/>
+        <w:rPr>
+          <w:rFonts w:ascii="Consolas" w:hAnsi="Consolas" w:cs="Times New Roman"/>
+          <w:color w:val="000000"/>
+          <w:sz w:val="19"/>
+          <w:szCs w:val="19"/>
+          <w:lang w:bidi="ar-SA"/>
+        </w:rPr>
+      </w:pPr>
+      <w:r>
+        <w:rPr>
+          <w:noProof/>
+        </w:rPr>
+        <w:lastRenderedPageBreak/>
+        <w:drawing>
+          <wp:inline distT="0" distB="0" distL="0" distR="0" wp14:anchorId="25B0AD28" wp14:editId="5245604C">
+            <wp:extent cx="5943600" cy="5210810"/>
+            <wp:effectExtent l="0" t="0" r="0" b="8890"/>
+            <wp:docPr id="21" name="Picture 21"/>
+            <wp:cNvGraphicFramePr>
+              <a:graphicFrameLocks xmlns:a="http://schemas.openxmlformats.org/drawingml/2006/main" noChangeAspect="1"/>
+            </wp:cNvGraphicFramePr>
+            <a:graphic xmlns:a="http://schemas.openxmlformats.org/drawingml/2006/main">
+              <a:graphicData uri="http://schemas.openxmlformats.org/drawingml/2006/picture">
+                <pic:pic xmlns:pic="http://schemas.openxmlformats.org/drawingml/2006/picture">
+                  <pic:nvPicPr>
+                    <pic:cNvPr id="1" name=""/>
+                    <pic:cNvPicPr/>
+                  </pic:nvPicPr>
+                  <pic:blipFill>
+                    <a:blip r:embed="rId26"/>
+                    <a:stretch>
+                      <a:fillRect/>
+                    </a:stretch>
+                  </pic:blipFill>
+                  <pic:spPr>
+                    <a:xfrm>
+                      <a:off x="0" y="0"/>
+                      <a:ext cx="5943600" cy="5210810"/>
+                    </a:xfrm>
+                    <a:prstGeom prst="rect">
+                      <a:avLst/>
+                    </a:prstGeom>
+                  </pic:spPr>
+                </pic:pic>
+              </a:graphicData>
+            </a:graphic>
+          </wp:inline>
+        </w:drawing>
+      </w:r>
+    </w:p>
     <w:sectPr>
-      <w:footerReference w:type="default" r:id="rId9"/>
+      <w:footerReference w:type="default" r:id="rId27"/>
       <w:pgSz w:w="12240" w:h="15840"/>
       <w:pgMar w:top="1440" w:right="1440" w:bottom="1440" w:left="1440" w:header="720" w:footer="720" w:gutter="0"/>
       <w:cols w:space="720"/>
@@ -23104,6 +24577,7 @@
     <w:lsdException w:name="HTML Sample" w:semiHidden="1" w:unhideWhenUsed="1"/>
     <w:lsdException w:name="HTML Typewriter" w:semiHidden="1" w:unhideWhenUsed="1"/>
     <w:lsdException w:name="HTML Variable" w:semiHidden="1" w:unhideWhenUsed="1"/>
+    <w:lsdException w:name="Normal Table" w:semiHidden="1" w:unhideWhenUsed="1"/>
     <w:lsdException w:name="annotation subject" w:semiHidden="1" w:unhideWhenUsed="1"/>
     <w:lsdException w:name="No List" w:semiHidden="1" w:unhideWhenUsed="1"/>
     <w:lsdException w:name="Outline List 1" w:semiHidden="1" w:unhideWhenUsed="1"/>
@@ -23146,8 +24620,11 @@
     <w:lsdException w:name="Table Contemporary" w:semiHidden="1" w:unhideWhenUsed="1"/>
     <w:lsdException w:name="Table Elegant" w:semiHidden="1" w:unhideWhenUsed="1"/>
     <w:lsdException w:name="Table Professional" w:semiHidden="1" w:unhideWhenUsed="1"/>
+    <w:lsdException w:name="Table Subtle 1" w:semiHidden="1" w:unhideWhenUsed="1"/>
     <w:lsdException w:name="Table Subtle 2" w:semiHidden="1" w:unhideWhenUsed="1"/>
     <w:lsdException w:name="Table Web 1" w:semiHidden="1" w:unhideWhenUsed="1"/>
+    <w:lsdException w:name="Table Web 2" w:semiHidden="1" w:unhideWhenUsed="1"/>
+    <w:lsdException w:name="Table Web 3" w:semiHidden="1" w:unhideWhenUsed="1"/>
     <w:lsdException w:name="Balloon Text" w:semiHidden="1" w:unhideWhenUsed="1"/>
     <w:lsdException w:name="Table Grid" w:uiPriority="59"/>
     <w:lsdException w:name="Table Theme" w:semiHidden="1" w:unhideWhenUsed="1"/>

</xml_diff>